<commit_message>
New method with separated classifiction by zone
</commit_message>
<xml_diff>
--- a/Prediction results.docx
+++ b/Prediction results.docx
@@ -199,31 +199,7 @@
         <w:rPr>
           <w:lang w:val="en-US"/>
         </w:rPr>
-        <w:t xml:space="preserve">Feat </w:t>
-      </w:r>
-      <w:r>
-        <w:rPr>
-          <w:lang w:val="en-US"/>
-        </w:rPr>
-        <w:t>selection : 6</w:t>
-      </w:r>
-      <w:r>
-        <w:rPr>
-          <w:lang w:val="en-US"/>
-        </w:rPr>
-        <w:t xml:space="preserve">0, PCA proj : </w:t>
-      </w:r>
-      <w:r>
-        <w:rPr>
-          <w:lang w:val="en-US"/>
-        </w:rPr>
-        <w:t>30, k_fold = 3</w:t>
-      </w:r>
-      <w:r>
-        <w:rPr>
-          <w:lang w:val="en-US"/>
-        </w:rPr>
-        <w:t xml:space="preserve"> </w:t>
+        <w:t xml:space="preserve">Feat selection : 60, PCA proj : 30, k_fold = 3 </w:t>
       </w:r>
     </w:p>
     <w:p>
@@ -405,6 +381,181 @@
           <w:lang w:val="en-US"/>
         </w:rPr>
       </w:pPr>
+    </w:p>
+    <w:p>
+      <w:pPr>
+        <w:pStyle w:val="Sansinterligne"/>
+        <w:rPr>
+          <w:lang w:val="en-US"/>
+        </w:rPr>
+      </w:pPr>
+      <w:r>
+        <w:rPr>
+          <w:lang w:val="en-US"/>
+        </w:rPr>
+        <w:t>Resultats :</w:t>
+      </w:r>
+    </w:p>
+    <w:p>
+      <w:pPr>
+        <w:pStyle w:val="Sansinterligne"/>
+        <w:rPr>
+          <w:lang w:val="en-US"/>
+        </w:rPr>
+      </w:pPr>
+      <w:r>
+        <w:rPr>
+          <w:lang w:val="en-US"/>
+        </w:rPr>
+        <w:t>- yaleB20 :</w:t>
+      </w:r>
+    </w:p>
+    <w:p>
+      <w:pPr>
+        <w:pStyle w:val="Sansinterligne"/>
+        <w:rPr>
+          <w:lang w:val="en-US"/>
+        </w:rPr>
+      </w:pPr>
+      <w:r>
+        <w:rPr>
+          <w:lang w:val="en-US"/>
+        </w:rPr>
+        <w:t xml:space="preserve">    unlabeled : 15 / 20</w:t>
+      </w:r>
+    </w:p>
+    <w:p>
+      <w:pPr>
+        <w:pStyle w:val="Sansinterligne"/>
+        <w:rPr>
+          <w:lang w:val="en-US"/>
+        </w:rPr>
+      </w:pPr>
+      <w:r>
+        <w:rPr>
+          <w:lang w:val="en-US"/>
+        </w:rPr>
+        <w:t xml:space="preserve">    labeled : 355 / 427</w:t>
+      </w:r>
+    </w:p>
+    <w:p>
+      <w:pPr>
+        <w:pStyle w:val="Sansinterligne"/>
+        <w:rPr>
+          <w:lang w:val="en-US"/>
+        </w:rPr>
+      </w:pPr>
+    </w:p>
+    <w:p>
+      <w:pPr>
+        <w:pStyle w:val="Sansinterligne"/>
+        <w:rPr>
+          <w:lang w:val="en-US"/>
+        </w:rPr>
+      </w:pPr>
+      <w:r>
+        <w:rPr>
+          <w:lang w:val="en-US"/>
+        </w:rPr>
+        <w:t>- yaleB21 :</w:t>
+      </w:r>
+    </w:p>
+    <w:p>
+      <w:pPr>
+        <w:pStyle w:val="Sansinterligne"/>
+        <w:rPr>
+          <w:lang w:val="en-US"/>
+        </w:rPr>
+      </w:pPr>
+      <w:r>
+        <w:rPr>
+          <w:lang w:val="en-US"/>
+        </w:rPr>
+        <w:t xml:space="preserve">    unlabeled : 23 / 23</w:t>
+      </w:r>
+    </w:p>
+    <w:p>
+      <w:pPr>
+        <w:pStyle w:val="Sansinterligne"/>
+        <w:rPr>
+          <w:lang w:val="en-US"/>
+        </w:rPr>
+      </w:pPr>
+      <w:r>
+        <w:rPr>
+          <w:lang w:val="en-US"/>
+        </w:rPr>
+        <w:t xml:space="preserve">    labeled : 424 / 424</w:t>
+      </w:r>
+    </w:p>
+    <w:p>
+      <w:pPr>
+        <w:pStyle w:val="Sansinterligne"/>
+        <w:rPr>
+          <w:lang w:val="en-US"/>
+        </w:rPr>
+      </w:pPr>
+    </w:p>
+    <w:p>
+      <w:pPr>
+        <w:pStyle w:val="Sansinterligne"/>
+        <w:rPr>
+          <w:lang w:val="en-US"/>
+        </w:rPr>
+      </w:pPr>
+      <w:r>
+        <w:rPr>
+          <w:lang w:val="en-US"/>
+        </w:rPr>
+        <w:t>- yaleB22 :</w:t>
+      </w:r>
+    </w:p>
+    <w:p>
+      <w:pPr>
+        <w:pStyle w:val="Sansinterligne"/>
+        <w:rPr>
+          <w:lang w:val="en-US"/>
+        </w:rPr>
+      </w:pPr>
+      <w:r>
+        <w:rPr>
+          <w:lang w:val="en-US"/>
+        </w:rPr>
+        <w:t xml:space="preserve">    unlabeled : 0 / 9</w:t>
+      </w:r>
+    </w:p>
+    <w:p>
+      <w:pPr>
+        <w:pStyle w:val="Sansinterligne"/>
+        <w:rPr>
+          <w:lang w:val="en-US"/>
+        </w:rPr>
+      </w:pPr>
+      <w:r>
+        <w:rPr>
+          <w:lang w:val="en-US"/>
+        </w:rPr>
+        <w:t xml:space="preserve">    labeled : 3 / 182</w:t>
+      </w:r>
+    </w:p>
+    <w:p>
+      <w:pPr>
+        <w:pStyle w:val="Sansinterligne"/>
+        <w:rPr>
+          <w:lang w:val="en-US"/>
+        </w:rPr>
+      </w:pPr>
+    </w:p>
+    <w:p>
+      <w:pPr>
+        <w:pStyle w:val="Sansinterligne"/>
+      </w:pPr>
+      <w:r>
+        <w:t xml:space="preserve">Séparation des classifieurs par zone. </w:t>
+      </w:r>
+      <w:r>
+        <w:t>Feat : 60 ; pca : 30</w:t>
+      </w:r>
       <w:bookmarkStart w:id="0" w:name="_GoBack"/>
       <w:bookmarkEnd w:id="0"/>
     </w:p>
@@ -447,21 +598,21 @@
         <w:rPr>
           <w:lang w:val="en-US"/>
         </w:rPr>
-        <w:t xml:space="preserve">    unlabeled : 15 / 20</w:t>
-      </w:r>
-    </w:p>
-    <w:p>
-      <w:pPr>
-        <w:pStyle w:val="Sansinterligne"/>
-        <w:rPr>
-          <w:lang w:val="en-US"/>
-        </w:rPr>
-      </w:pPr>
-      <w:r>
-        <w:rPr>
-          <w:lang w:val="en-US"/>
-        </w:rPr>
-        <w:t xml:space="preserve">    labeled : 355 / 427</w:t>
+        <w:t xml:space="preserve">    unlabeled : 0 / 20</w:t>
+      </w:r>
+    </w:p>
+    <w:p>
+      <w:pPr>
+        <w:pStyle w:val="Sansinterligne"/>
+        <w:rPr>
+          <w:lang w:val="en-US"/>
+        </w:rPr>
+      </w:pPr>
+      <w:r>
+        <w:rPr>
+          <w:lang w:val="en-US"/>
+        </w:rPr>
+        <w:t xml:space="preserve">    labeled : 0 / 427</w:t>
       </w:r>
     </w:p>
     <w:p>
@@ -497,21 +648,22 @@
         <w:rPr>
           <w:lang w:val="en-US"/>
         </w:rPr>
-        <w:t xml:space="preserve">    unlabeled : 23 / 23</w:t>
-      </w:r>
-    </w:p>
-    <w:p>
-      <w:pPr>
-        <w:pStyle w:val="Sansinterligne"/>
-        <w:rPr>
-          <w:lang w:val="en-US"/>
-        </w:rPr>
-      </w:pPr>
-      <w:r>
-        <w:rPr>
-          <w:lang w:val="en-US"/>
-        </w:rPr>
-        <w:t xml:space="preserve">    labeled : 424 / 424</w:t>
+        <w:t xml:space="preserve">    unlabeled : 18 / 23</w:t>
+      </w:r>
+    </w:p>
+    <w:p>
+      <w:pPr>
+        <w:pStyle w:val="Sansinterligne"/>
+        <w:rPr>
+          <w:lang w:val="en-US"/>
+        </w:rPr>
+      </w:pPr>
+      <w:r>
+        <w:rPr>
+          <w:lang w:val="en-US"/>
+        </w:rPr>
+        <w:lastRenderedPageBreak/>
+        <w:t xml:space="preserve">    labeled : 295 / 424</w:t>
       </w:r>
     </w:p>
     <w:p>
@@ -547,21 +699,21 @@
         <w:rPr>
           <w:lang w:val="en-US"/>
         </w:rPr>
-        <w:t xml:space="preserve">    unlabeled : 0 / 9</w:t>
-      </w:r>
-    </w:p>
-    <w:p>
-      <w:pPr>
-        <w:pStyle w:val="Sansinterligne"/>
-        <w:rPr>
-          <w:lang w:val="en-US"/>
-        </w:rPr>
-      </w:pPr>
-      <w:r>
-        <w:rPr>
-          <w:lang w:val="en-US"/>
-        </w:rPr>
-        <w:t xml:space="preserve">    labeled : 3 / 182</w:t>
+        <w:t xml:space="preserve">    unlabeled : 7 / 9</w:t>
+      </w:r>
+    </w:p>
+    <w:p>
+      <w:pPr>
+        <w:pStyle w:val="Sansinterligne"/>
+        <w:rPr>
+          <w:lang w:val="en-US"/>
+        </w:rPr>
+      </w:pPr>
+      <w:r>
+        <w:rPr>
+          <w:lang w:val="en-US"/>
+        </w:rPr>
+        <w:t xml:space="preserve">    labeled : 119 / 182</w:t>
       </w:r>
     </w:p>
     <w:sectPr>

</xml_diff>